<commit_message>
Update ReadMe.docx document for parts.
</commit_message>
<xml_diff>
--- a/CI-CD/ReadMe.docx
+++ b/CI-CD/ReadMe.docx
@@ -73,13 +73,22 @@
         </w:numPr>
       </w:pPr>
       <w:r>
-        <w:t xml:space="preserve">Create installer </w:t>
+        <w:t>Create installer</w:t>
+      </w:r>
+      <w:r>
+        <w:t>, checking installer</w:t>
+      </w:r>
+      <w:r>
+        <w:t xml:space="preserve"> </w:t>
       </w:r>
       <w:r>
         <w:sym w:font="Wingdings" w:char="F0E0"/>
       </w:r>
       <w:r>
         <w:t xml:space="preserve"> Gen report</w:t>
+      </w:r>
+      <w:r>
+        <w:t xml:space="preserve"> </w:t>
       </w:r>
     </w:p>
     <w:sectPr>

</xml_diff>

<commit_message>
Update guide document CI-CD.
</commit_message>
<xml_diff>
--- a/CI-CD/ReadMe.docx
+++ b/CI-CD/ReadMe.docx
@@ -5,9 +5,66 @@
     <w:p>
       <w:pPr>
         <w:pStyle w:val="ListParagraph"/>
-      </w:pPr>
-      <w:r>
-        <w:t>Build CI/CD system:</w:t>
+        <w:numPr>
+          <w:ilvl w:val="0"/>
+          <w:numId w:val="8"/>
+        </w:numPr>
+      </w:pPr>
+      <w:r>
+        <w:t>Gặp một vấn đề: build (run unit test, build installer) trên local machine, nhưng dev  khác lấy code về ko build được (có thể commit thiếu file, môi trường build khác</w:t>
+      </w:r>
+      <w:r>
+        <w:t>, …)</w:t>
+      </w:r>
+    </w:p>
+    <w:p>
+      <w:pPr>
+        <w:pStyle w:val="ListParagraph"/>
+        <w:numPr>
+          <w:ilvl w:val="0"/>
+          <w:numId w:val="8"/>
+        </w:numPr>
+      </w:pPr>
+      <w:r>
+        <w:t xml:space="preserve">Có thể sử dụng Docker </w:t>
+      </w:r>
+      <w:r>
+        <w:rPr>
+          <w:color w:val="FF0000"/>
+        </w:rPr>
+        <w:t>(nếu có thời gian sẽ implement)</w:t>
+      </w:r>
+    </w:p>
+    <w:p>
+      <w:pPr>
+        <w:pStyle w:val="ListParagraph"/>
+        <w:rPr>
+          <w:lang w:val="fr-FR"/>
+        </w:rPr>
+      </w:pPr>
+      <w:r>
+        <w:rPr>
+          <w:lang w:val="fr-FR"/>
+        </w:rPr>
+        <w:t xml:space="preserve">Implement </w:t>
+      </w:r>
+      <w:r>
+        <w:rPr>
+          <w:lang w:val="fr-FR"/>
+        </w:rPr>
+        <w:t>CI/CD</w:t>
+      </w:r>
+      <w:r>
+        <w:rPr>
+          <w:lang w:val="fr-FR"/>
+        </w:rPr>
+        <w:t xml:space="preserve"> pipeline on SVN server</w:t>
+      </w:r>
+      <w:r>
+        <w:rPr>
+          <w:lang w:val="fr-FR"/>
+        </w:rPr>
+        <w:t>:</w:t>
       </w:r>
     </w:p>
     <w:p>
@@ -91,13 +148,760 @@
         <w:t xml:space="preserve"> </w:t>
       </w:r>
     </w:p>
+    <w:p>
+      <w:pPr>
+        <w:pStyle w:val="ListParagraph"/>
+        <w:numPr>
+          <w:ilvl w:val="0"/>
+          <w:numId w:val="7"/>
+        </w:numPr>
+      </w:pPr>
+      <w:r>
+        <w:t>Install Jenkins</w:t>
+      </w:r>
+    </w:p>
+    <w:p>
+      <w:pPr>
+        <w:pStyle w:val="ListParagraph"/>
+        <w:numPr>
+          <w:ilvl w:val="0"/>
+          <w:numId w:val="6"/>
+        </w:numPr>
+      </w:pPr>
+      <w:r>
+        <w:t xml:space="preserve">Download link: </w:t>
+      </w:r>
+      <w:hyperlink r:id="rId7" w:history="1">
+        <w:r>
+          <w:rPr>
+            <w:rStyle w:val="Hyperlink"/>
+          </w:rPr>
+          <w:t>https://www.jenkins.io/download/thank-you-downloading-windows-installer-stable/</w:t>
+        </w:r>
+      </w:hyperlink>
+    </w:p>
+    <w:p>
+      <w:pPr>
+        <w:pStyle w:val="ListParagraph"/>
+        <w:numPr>
+          <w:ilvl w:val="0"/>
+          <w:numId w:val="6"/>
+        </w:numPr>
+      </w:pPr>
+      <w:r>
+        <w:t>Install:</w:t>
+      </w:r>
+    </w:p>
+    <w:p>
+      <w:pPr>
+        <w:pStyle w:val="ListParagraph"/>
+        <w:numPr>
+          <w:ilvl w:val="1"/>
+          <w:numId w:val="6"/>
+        </w:numPr>
+      </w:pPr>
+      <w:r>
+        <w:t>By default, your Jenkins runs at https://localhost:8080/. This can be changed by editing jenkins.xml , which is located in your installation directory. This file is also the place to change other boot configuration parameters, such as JVM options, HTTPS setup, etc.</w:t>
+      </w:r>
+    </w:p>
+    <w:p>
+      <w:pPr>
+        <w:pStyle w:val="ListParagraph"/>
+        <w:numPr>
+          <w:ilvl w:val="1"/>
+          <w:numId w:val="6"/>
+        </w:numPr>
+      </w:pPr>
+      <w:r>
+        <w:t xml:space="preserve">Jenkins is installed as a Windows service, and it is configured to start automatically upon boot. To start/stop them manually, use the service manager from the control panel, or the </w:t>
+      </w:r>
+      <w:r>
+        <w:rPr>
+          <w:color w:val="FF0000"/>
+        </w:rPr>
+        <w:t xml:space="preserve">sc </w:t>
+      </w:r>
+      <w:r>
+        <w:t>command line tool.</w:t>
+      </w:r>
+    </w:p>
+    <w:p>
+      <w:pPr>
+        <w:pStyle w:val="ListParagraph"/>
+        <w:numPr>
+          <w:ilvl w:val="1"/>
+          <w:numId w:val="6"/>
+        </w:numPr>
+      </w:pPr>
+      <w:r>
+        <w:t>Create an account for running Jenkins service:</w:t>
+      </w:r>
+    </w:p>
+    <w:p>
+      <w:pPr>
+        <w:pStyle w:val="ListParagraph"/>
+        <w:ind w:left="1800"/>
+      </w:pPr>
+      <w:r>
+        <w:t>Tạo một tài khoản local (qua "Computer Management" &gt; "Local Users and Groups" &gt; "Users") như JenkinsUser với mật khẩu.</w:t>
+      </w:r>
+    </w:p>
+    <w:p>
+      <w:pPr>
+        <w:pStyle w:val="ListParagraph"/>
+        <w:ind w:left="1800"/>
+      </w:pPr>
+    </w:p>
+    <w:p>
+      <w:pPr>
+        <w:pStyle w:val="ListParagraph"/>
+        <w:ind w:left="1800"/>
+      </w:pPr>
+      <w:r>
+        <w:t>Gán quyền "Log on as a service" cho tài khoản này thông qua "Local Security Policy" (truy cập bằng secpol.msc &gt; "Local Policies" &gt; "User Rights Assignment" &gt; "Log on as a service" &gt; thêm tài khoản).</w:t>
+      </w:r>
+    </w:p>
+    <w:p>
+      <w:pPr>
+        <w:pStyle w:val="ListParagraph"/>
+        <w:numPr>
+          <w:ilvl w:val="1"/>
+          <w:numId w:val="6"/>
+        </w:numPr>
+      </w:pPr>
+      <w:r>
+        <w:lastRenderedPageBreak/>
+        <w:t>Service</w:t>
+      </w:r>
+      <w:r>
+        <w:t xml:space="preserve"> Jenkins User</w:t>
+      </w:r>
+      <w:r>
+        <w:t xml:space="preserve"> Logon Credentials:</w:t>
+      </w:r>
+      <w:r>
+        <w:rPr>
+          <w:noProof/>
+        </w:rPr>
+        <w:t xml:space="preserve"> </w:t>
+      </w:r>
+      <w:r>
+        <w:rPr>
+          <w:noProof/>
+        </w:rPr>
+        <w:drawing>
+          <wp:inline distT="0" distB="0" distL="0" distR="0" wp14:anchorId="1D7E9F01" wp14:editId="76115242">
+            <wp:extent cx="4791075" cy="3771900"/>
+            <wp:effectExtent l="0" t="0" r="9525" b="0"/>
+            <wp:docPr id="910832752" name="Picture 1" descr="A screenshot of a computer&#10;&#10;AI-generated content may be incorrect."/>
+            <wp:cNvGraphicFramePr>
+              <a:graphicFrameLocks xmlns:a="http://schemas.openxmlformats.org/drawingml/2006/main" noChangeAspect="1"/>
+            </wp:cNvGraphicFramePr>
+            <a:graphic xmlns:a="http://schemas.openxmlformats.org/drawingml/2006/main">
+              <a:graphicData uri="http://schemas.openxmlformats.org/drawingml/2006/picture">
+                <pic:pic xmlns:pic="http://schemas.openxmlformats.org/drawingml/2006/picture">
+                  <pic:nvPicPr>
+                    <pic:cNvPr id="910832752" name="Picture 1" descr="A screenshot of a computer&#10;&#10;AI-generated content may be incorrect."/>
+                    <pic:cNvPicPr/>
+                  </pic:nvPicPr>
+                  <pic:blipFill>
+                    <a:blip r:embed="rId8"/>
+                    <a:stretch>
+                      <a:fillRect/>
+                    </a:stretch>
+                  </pic:blipFill>
+                  <pic:spPr>
+                    <a:xfrm>
+                      <a:off x="0" y="0"/>
+                      <a:ext cx="4791075" cy="3771900"/>
+                    </a:xfrm>
+                    <a:prstGeom prst="rect">
+                      <a:avLst/>
+                    </a:prstGeom>
+                  </pic:spPr>
+                </pic:pic>
+              </a:graphicData>
+            </a:graphic>
+          </wp:inline>
+        </w:drawing>
+      </w:r>
+    </w:p>
+    <w:p>
+      <w:pPr>
+        <w:pStyle w:val="ListParagraph"/>
+        <w:numPr>
+          <w:ilvl w:val="1"/>
+          <w:numId w:val="6"/>
+        </w:numPr>
+      </w:pPr>
+      <w:r>
+        <w:rPr>
+          <w:noProof/>
+        </w:rPr>
+        <w:t>Select Java home directory:</w:t>
+      </w:r>
+    </w:p>
+    <w:p>
+      <w:pPr>
+        <w:pStyle w:val="ListParagraph"/>
+        <w:ind w:left="1800"/>
+      </w:pPr>
+      <w:r>
+        <w:rPr>
+          <w:noProof/>
+        </w:rPr>
+        <w:drawing>
+          <wp:inline distT="0" distB="0" distL="0" distR="0" wp14:anchorId="03CA302D" wp14:editId="7EA6E09F">
+            <wp:extent cx="4772025" cy="3771900"/>
+            <wp:effectExtent l="0" t="0" r="9525" b="0"/>
+            <wp:docPr id="373364322" name="Picture 1"/>
+            <wp:cNvGraphicFramePr>
+              <a:graphicFrameLocks xmlns:a="http://schemas.openxmlformats.org/drawingml/2006/main" noChangeAspect="1"/>
+            </wp:cNvGraphicFramePr>
+            <a:graphic xmlns:a="http://schemas.openxmlformats.org/drawingml/2006/main">
+              <a:graphicData uri="http://schemas.openxmlformats.org/drawingml/2006/picture">
+                <pic:pic xmlns:pic="http://schemas.openxmlformats.org/drawingml/2006/picture">
+                  <pic:nvPicPr>
+                    <pic:cNvPr id="373364322" name=""/>
+                    <pic:cNvPicPr/>
+                  </pic:nvPicPr>
+                  <pic:blipFill>
+                    <a:blip r:embed="rId9"/>
+                    <a:stretch>
+                      <a:fillRect/>
+                    </a:stretch>
+                  </pic:blipFill>
+                  <pic:spPr>
+                    <a:xfrm>
+                      <a:off x="0" y="0"/>
+                      <a:ext cx="4772025" cy="3771900"/>
+                    </a:xfrm>
+                    <a:prstGeom prst="rect">
+                      <a:avLst/>
+                    </a:prstGeom>
+                  </pic:spPr>
+                </pic:pic>
+              </a:graphicData>
+            </a:graphic>
+          </wp:inline>
+        </w:drawing>
+      </w:r>
+    </w:p>
+    <w:p>
+      <w:pPr>
+        <w:pStyle w:val="ListParagraph"/>
+        <w:numPr>
+          <w:ilvl w:val="0"/>
+          <w:numId w:val="6"/>
+        </w:numPr>
+      </w:pPr>
+      <w:r>
+        <w:lastRenderedPageBreak/>
+        <w:t xml:space="preserve">Start Jenkins, access it via http://localhost:8080 (or your server’s IP), and complete the setup by installing recommended plugins. Ensure the </w:t>
+      </w:r>
+      <w:r>
+        <w:rPr>
+          <w:color w:val="FF0000"/>
+        </w:rPr>
+        <w:t xml:space="preserve">Subversion </w:t>
+      </w:r>
+      <w:r>
+        <w:t>Plugin is included (it’s usually part of the default set).</w:t>
+      </w:r>
+    </w:p>
+    <w:p>
+      <w:pPr>
+        <w:pStyle w:val="ListParagraph"/>
+        <w:ind w:left="1080"/>
+      </w:pPr>
+    </w:p>
+    <w:p>
+      <w:pPr>
+        <w:pStyle w:val="ListParagraph"/>
+        <w:numPr>
+          <w:ilvl w:val="0"/>
+          <w:numId w:val="7"/>
+        </w:numPr>
+      </w:pPr>
+      <w:r>
+        <w:t>Set up Automatic Build Trigger</w:t>
+      </w:r>
+    </w:p>
+    <w:p>
+      <w:pPr>
+        <w:pStyle w:val="ListParagraph"/>
+      </w:pPr>
+      <w:r>
+        <w:t>There are two main ways to trigger a build on SVN commit:</w:t>
+      </w:r>
+    </w:p>
+    <w:p>
+      <w:pPr>
+        <w:pStyle w:val="ListParagraph"/>
+      </w:pPr>
+      <w:r>
+        <w:t xml:space="preserve">Option 1: </w:t>
+      </w:r>
+      <w:r>
+        <w:t>Polling SCM</w:t>
+      </w:r>
+      <w:r>
+        <w:t>: Meaning create a schedule check SVN change every minute.</w:t>
+      </w:r>
+    </w:p>
+    <w:p>
+      <w:pPr>
+        <w:pStyle w:val="ListParagraph"/>
+      </w:pPr>
+      <w:r>
+        <w:t>Option 2: Post-commit hook</w:t>
+      </w:r>
+    </w:p>
+    <w:p>
+      <w:pPr>
+        <w:pStyle w:val="ListParagraph"/>
+        <w:numPr>
+          <w:ilvl w:val="0"/>
+          <w:numId w:val="6"/>
+        </w:numPr>
+        <w:spacing w:after="0" w:line="240" w:lineRule="auto"/>
+        <w:rPr>
+          <w:rFonts w:eastAsia="Times New Roman" w:cs="Times New Roman"/>
+          <w:kern w:val="0"/>
+          <w14:ligatures w14:val="none"/>
+        </w:rPr>
+      </w:pPr>
+      <w:r>
+        <w:rPr>
+          <w:rFonts w:eastAsia="Times New Roman" w:cs="Times New Roman"/>
+          <w:kern w:val="0"/>
+          <w14:ligatures w14:val="none"/>
+        </w:rPr>
+        <w:t>Configure Jenkins to Connect to Your SVN Repository:</w:t>
+      </w:r>
+    </w:p>
+    <w:p>
+      <w:pPr>
+        <w:pStyle w:val="ListParagraph"/>
+        <w:numPr>
+          <w:ilvl w:val="1"/>
+          <w:numId w:val="6"/>
+        </w:numPr>
+        <w:spacing w:after="0" w:line="240" w:lineRule="auto"/>
+        <w:rPr>
+          <w:rFonts w:eastAsia="Times New Roman" w:cs="Times New Roman"/>
+          <w:kern w:val="0"/>
+          <w14:ligatures w14:val="none"/>
+        </w:rPr>
+      </w:pPr>
+      <w:r>
+        <w:rPr>
+          <w:rFonts w:eastAsia="Times New Roman" w:cs="Times New Roman"/>
+          <w:kern w:val="0"/>
+          <w14:ligatures w14:val="none"/>
+        </w:rPr>
+        <w:t>Create a New Job: In Jenkins, click "New Item," select "Freestyle project," and name it (e.g., "SVN-Auto-Build").</w:t>
+      </w:r>
+    </w:p>
+    <w:p>
+      <w:pPr>
+        <w:pStyle w:val="ListParagraph"/>
+        <w:spacing w:after="0" w:line="240" w:lineRule="auto"/>
+        <w:ind w:left="1800"/>
+        <w:rPr>
+          <w:rFonts w:eastAsia="Times New Roman" w:cs="Times New Roman"/>
+          <w:kern w:val="0"/>
+          <w14:ligatures w14:val="none"/>
+        </w:rPr>
+      </w:pPr>
+    </w:p>
+    <w:p>
+      <w:pPr>
+        <w:pStyle w:val="ListParagraph"/>
+        <w:spacing w:after="0" w:line="240" w:lineRule="auto"/>
+        <w:rPr>
+          <w:rFonts w:eastAsia="Times New Roman" w:cs="Times New Roman"/>
+          <w:kern w:val="0"/>
+          <w14:ligatures w14:val="none"/>
+        </w:rPr>
+      </w:pPr>
+      <w:r>
+        <w:rPr>
+          <w:noProof/>
+        </w:rPr>
+        <w:drawing>
+          <wp:inline distT="0" distB="0" distL="0" distR="0" wp14:anchorId="27BF7259" wp14:editId="50A9FCB2">
+            <wp:extent cx="5943600" cy="2480945"/>
+            <wp:effectExtent l="0" t="0" r="0" b="0"/>
+            <wp:docPr id="1589544711" name="Picture 1" descr="A screenshot of a computer&#10;&#10;AI-generated content may be incorrect."/>
+            <wp:cNvGraphicFramePr>
+              <a:graphicFrameLocks xmlns:a="http://schemas.openxmlformats.org/drawingml/2006/main" noChangeAspect="1"/>
+            </wp:cNvGraphicFramePr>
+            <a:graphic xmlns:a="http://schemas.openxmlformats.org/drawingml/2006/main">
+              <a:graphicData uri="http://schemas.openxmlformats.org/drawingml/2006/picture">
+                <pic:pic xmlns:pic="http://schemas.openxmlformats.org/drawingml/2006/picture">
+                  <pic:nvPicPr>
+                    <pic:cNvPr id="1589544711" name="Picture 1" descr="A screenshot of a computer&#10;&#10;AI-generated content may be incorrect."/>
+                    <pic:cNvPicPr/>
+                  </pic:nvPicPr>
+                  <pic:blipFill>
+                    <a:blip r:embed="rId10"/>
+                    <a:stretch>
+                      <a:fillRect/>
+                    </a:stretch>
+                  </pic:blipFill>
+                  <pic:spPr>
+                    <a:xfrm>
+                      <a:off x="0" y="0"/>
+                      <a:ext cx="5943600" cy="2480945"/>
+                    </a:xfrm>
+                    <a:prstGeom prst="rect">
+                      <a:avLst/>
+                    </a:prstGeom>
+                  </pic:spPr>
+                </pic:pic>
+              </a:graphicData>
+            </a:graphic>
+          </wp:inline>
+        </w:drawing>
+      </w:r>
+    </w:p>
+    <w:p>
+      <w:pPr>
+        <w:pStyle w:val="ListParagraph"/>
+        <w:spacing w:after="0" w:line="240" w:lineRule="auto"/>
+        <w:ind w:left="1080"/>
+        <w:rPr>
+          <w:rFonts w:ascii="Times New Roman" w:eastAsia="Times New Roman" w:hAnsi="Times New Roman" w:cs="Times New Roman"/>
+          <w:kern w:val="0"/>
+          <w14:ligatures w14:val="none"/>
+        </w:rPr>
+      </w:pPr>
+    </w:p>
+    <w:p>
+      <w:pPr>
+        <w:pStyle w:val="ListParagraph"/>
+        <w:numPr>
+          <w:ilvl w:val="0"/>
+          <w:numId w:val="6"/>
+        </w:numPr>
+      </w:pPr>
+      <w:r>
+        <w:t>On your SVN server, locate the repository’s hooks directory (e.g., /path/to/repo/hooks).</w:t>
+      </w:r>
+      <w:r>
+        <w:t xml:space="preserve"> (Sample: </w:t>
+      </w:r>
+      <w:r>
+        <w:t>D:\VisualSVN Server\Repositorie\DependencyManager\hooks</w:t>
+      </w:r>
+      <w:r>
+        <w:t>)</w:t>
+      </w:r>
+    </w:p>
+    <w:p>
+      <w:pPr>
+        <w:pStyle w:val="ListParagraph"/>
+        <w:numPr>
+          <w:ilvl w:val="0"/>
+          <w:numId w:val="6"/>
+        </w:numPr>
+      </w:pPr>
+      <w:r>
+        <w:t xml:space="preserve">Windows: Create or edit </w:t>
+      </w:r>
+      <w:r>
+        <w:rPr>
+          <w:color w:val="FF0000"/>
+        </w:rPr>
+        <w:t>post-commit.bat</w:t>
+      </w:r>
+      <w:r>
+        <w:t xml:space="preserve"> file</w:t>
+      </w:r>
+    </w:p>
+    <w:p>
+      <w:pPr>
+        <w:pStyle w:val="ListParagraph"/>
+        <w:numPr>
+          <w:ilvl w:val="0"/>
+          <w:numId w:val="6"/>
+        </w:numPr>
+      </w:pPr>
+      <w:r>
+        <w:t>Edit the above bat file, add:</w:t>
+      </w:r>
+    </w:p>
+    <w:p>
+      <w:pPr>
+        <w:pStyle w:val="ListParagraph"/>
+        <w:ind w:left="1080"/>
+        <w:rPr>
+          <w:color w:val="FF0000"/>
+        </w:rPr>
+      </w:pPr>
+      <w:r>
+        <w:rPr>
+          <w:color w:val="FF0000"/>
+        </w:rPr>
+        <w:t>@echo off</w:t>
+      </w:r>
+    </w:p>
+    <w:p>
+      <w:pPr>
+        <w:pStyle w:val="ListParagraph"/>
+        <w:ind w:left="1080"/>
+        <w:rPr>
+          <w:color w:val="FF0000"/>
+        </w:rPr>
+      </w:pPr>
+      <w:r>
+        <w:rPr>
+          <w:color w:val="FF0000"/>
+        </w:rPr>
+        <w:t>set REPO=%1</w:t>
+      </w:r>
+    </w:p>
+    <w:p>
+      <w:pPr>
+        <w:pStyle w:val="ListParagraph"/>
+        <w:ind w:left="1080"/>
+        <w:rPr>
+          <w:color w:val="FF0000"/>
+        </w:rPr>
+      </w:pPr>
+      <w:r>
+        <w:rPr>
+          <w:color w:val="FF0000"/>
+        </w:rPr>
+        <w:t>set REV=%2</w:t>
+      </w:r>
+    </w:p>
+    <w:p>
+      <w:pPr>
+        <w:pStyle w:val="ListParagraph"/>
+        <w:ind w:left="1080"/>
+        <w:rPr>
+          <w:color w:val="FF0000"/>
+        </w:rPr>
+      </w:pPr>
+      <w:r>
+        <w:rPr>
+          <w:color w:val="FF0000"/>
+        </w:rPr>
+        <w:t>curl -s "http://localhost:8080/job/Dependen-Auto-Build/build?token=YOUR_TOKEN" &gt;nul 2&gt;&amp;1</w:t>
+      </w:r>
+    </w:p>
+    <w:p>
+      <w:pPr>
+        <w:pStyle w:val="ListParagraph"/>
+        <w:ind w:left="1080"/>
+      </w:pPr>
+      <w:r>
+        <w:rPr>
+          <w:color w:val="FF0000"/>
+        </w:rPr>
+        <w:t>Dependen-Auto-Build</w:t>
+      </w:r>
+      <w:r>
+        <w:t>: job name at Jenkin</w:t>
+      </w:r>
+    </w:p>
+    <w:p>
+      <w:pPr>
+        <w:pStyle w:val="ListParagraph"/>
+        <w:ind w:left="1080"/>
+      </w:pPr>
+      <w:r>
+        <w:rPr>
+          <w:color w:val="FF0000"/>
+        </w:rPr>
+        <w:t>YOUR_TOKEN</w:t>
+      </w:r>
+      <w:r>
+        <w:t>: your token, what you’ll set in Jenkins.</w:t>
+      </w:r>
+    </w:p>
+    <w:p>
+      <w:pPr>
+        <w:pStyle w:val="ListParagraph"/>
+        <w:ind w:left="1080"/>
+      </w:pPr>
+    </w:p>
+    <w:p>
+      <w:pPr>
+        <w:pStyle w:val="ListParagraph"/>
+        <w:ind w:left="1080"/>
+      </w:pPr>
+      <w:r>
+        <w:lastRenderedPageBreak/>
+        <w:t>Enable Remote trigger in Jenkins:</w:t>
+      </w:r>
+    </w:p>
+    <w:p>
+      <w:pPr>
+        <w:pStyle w:val="ListParagraph"/>
+        <w:numPr>
+          <w:ilvl w:val="1"/>
+          <w:numId w:val="6"/>
+        </w:numPr>
+      </w:pPr>
+      <w:r>
+        <w:t xml:space="preserve">File post-commit.bat at: </w:t>
+      </w:r>
+      <w:r>
+        <w:t>D:\VisualSVN Server\Repositorie\DependencyManager\hooks</w:t>
+      </w:r>
+    </w:p>
+    <w:p>
+      <w:pPr>
+        <w:pStyle w:val="ListParagraph"/>
+        <w:numPr>
+          <w:ilvl w:val="1"/>
+          <w:numId w:val="6"/>
+        </w:numPr>
+      </w:pPr>
+      <w:r>
+        <w:object w:dxaOrig="1536" w:dyaOrig="1059" w14:anchorId="398D8BEB">
+          <v:shapetype id="_x0000_t75" coordsize="21600,21600" o:spt="75" o:preferrelative="t" path="m@4@5l@4@11@9@11@9@5xe" filled="f" stroked="f">
+            <v:stroke joinstyle="miter"/>
+            <v:formulas>
+              <v:f eqn="if lineDrawn pixelLineWidth 0"/>
+              <v:f eqn="sum @0 1 0"/>
+              <v:f eqn="sum 0 0 @1"/>
+              <v:f eqn="prod @2 1 2"/>
+              <v:f eqn="prod @3 21600 pixelWidth"/>
+              <v:f eqn="prod @3 21600 pixelHeight"/>
+              <v:f eqn="sum @0 0 1"/>
+              <v:f eqn="prod @6 1 2"/>
+              <v:f eqn="prod @7 21600 pixelWidth"/>
+              <v:f eqn="sum @8 21600 0"/>
+              <v:f eqn="prod @7 21600 pixelHeight"/>
+              <v:f eqn="sum @10 21600 0"/>
+            </v:formulas>
+            <v:path o:extrusionok="f" gradientshapeok="t" o:connecttype="rect"/>
+            <o:lock v:ext="edit" aspectratio="t"/>
+          </v:shapetype>
+          <v:shape id="_x0000_i1025" type="#_x0000_t75" style="width:76.8pt;height:52.95pt" o:ole="">
+            <v:imagedata r:id="rId11" o:title=""/>
+          </v:shape>
+          <o:OLEObject Type="Embed" ProgID="Package" ShapeID="_x0000_i1025" DrawAspect="Icon" ObjectID="_1802180435" r:id="rId12"/>
+        </w:object>
+      </w:r>
+    </w:p>
+    <w:p>
+      <w:pPr>
+        <w:ind w:left="1440"/>
+        <w:rPr>
+          <w:b/>
+          <w:bCs/>
+        </w:rPr>
+      </w:pPr>
+      <w:r>
+        <w:rPr>
+          <w:b/>
+          <w:bCs/>
+        </w:rPr>
+        <w:t>How to Get Your Jenkins API Token</w:t>
+      </w:r>
+    </w:p>
+    <w:p>
+      <w:pPr>
+        <w:ind w:left="1440"/>
+      </w:pPr>
+      <w:r>
+        <w:t xml:space="preserve">Go to </w:t>
+      </w:r>
+      <w:r>
+        <w:rPr>
+          <w:b/>
+          <w:bCs/>
+        </w:rPr>
+        <w:t>Jenkins Dashboard</w:t>
+      </w:r>
+      <w:r>
+        <w:t xml:space="preserve"> &gt; Click on your username (top right).</w:t>
+      </w:r>
+    </w:p>
+    <w:p>
+      <w:pPr>
+        <w:ind w:left="1440"/>
+      </w:pPr>
+      <w:r>
+        <w:t xml:space="preserve">Click </w:t>
+      </w:r>
+      <w:r>
+        <w:rPr>
+          <w:b/>
+          <w:bCs/>
+        </w:rPr>
+        <w:t>Configure</w:t>
+      </w:r>
+      <w:r>
+        <w:t>.</w:t>
+      </w:r>
+    </w:p>
+    <w:p>
+      <w:pPr>
+        <w:ind w:left="1440"/>
+      </w:pPr>
+      <w:r>
+        <w:t xml:space="preserve">Scroll to </w:t>
+      </w:r>
+      <w:r>
+        <w:rPr>
+          <w:b/>
+          <w:bCs/>
+        </w:rPr>
+        <w:t>API Token</w:t>
+      </w:r>
+      <w:r>
+        <w:t xml:space="preserve"> &gt; Click </w:t>
+      </w:r>
+      <w:r>
+        <w:rPr>
+          <w:b/>
+          <w:bCs/>
+        </w:rPr>
+        <w:t>Generate New Token</w:t>
+      </w:r>
+      <w:r>
+        <w:t>.</w:t>
+      </w:r>
+    </w:p>
+    <w:p>
+      <w:pPr>
+        <w:ind w:left="1440"/>
+      </w:pPr>
+      <w:r>
+        <w:t>Copy and use this token in your script (JENKINS_TOKEN).</w:t>
+      </w:r>
+    </w:p>
+    <w:p>
+      <w:pPr>
+        <w:ind w:left="1440"/>
+      </w:pPr>
+    </w:p>
+    <w:p>
+      <w:pPr>
+        <w:ind w:left="1440"/>
+      </w:pPr>
+    </w:p>
+    <w:p>
+      <w:pPr>
+        <w:ind w:left="1440"/>
+      </w:pPr>
+      <w:r>
+        <w:t>Every time commit a change, job: Dependen-Auto-Build will be run.</w:t>
+      </w:r>
+    </w:p>
     <w:sectPr>
-      <w:headerReference w:type="even" r:id="rId7"/>
-      <w:headerReference w:type="default" r:id="rId8"/>
-      <w:footerReference w:type="even" r:id="rId9"/>
-      <w:footerReference w:type="default" r:id="rId10"/>
-      <w:headerReference w:type="first" r:id="rId11"/>
-      <w:footerReference w:type="first" r:id="rId12"/>
+      <w:headerReference w:type="even" r:id="rId13"/>
+      <w:headerReference w:type="default" r:id="rId14"/>
+      <w:footerReference w:type="even" r:id="rId15"/>
+      <w:footerReference w:type="default" r:id="rId16"/>
+      <w:headerReference w:type="first" r:id="rId17"/>
+      <w:footerReference w:type="first" r:id="rId18"/>
       <w:pgSz w:w="12240" w:h="15840"/>
       <w:pgMar w:top="1701" w:right="1440" w:bottom="1440" w:left="1440" w:header="708" w:footer="708" w:gutter="0"/>
       <w:cols w:space="708"/>
@@ -1456,6 +2260,232 @@
 <file path=word/numbering.xml><?xml version="1.0" encoding="utf-8"?>
 <w:numbering xmlns:wpc="http://schemas.microsoft.com/office/word/2010/wordprocessingCanvas" xmlns:cx="http://schemas.microsoft.com/office/drawing/2014/chartex" xmlns:cx1="http://schemas.microsoft.com/office/drawing/2015/9/8/chartex" xmlns:cx2="http://schemas.microsoft.com/office/drawing/2015/10/21/chartex" xmlns:cx3="http://schemas.microsoft.com/office/drawing/2016/5/9/chartex" xmlns:cx4="http://schemas.microsoft.com/office/drawing/2016/5/10/chartex" xmlns:cx5="http://schemas.microsoft.com/office/drawing/2016/5/11/chartex" xmlns:cx6="http://schemas.microsoft.com/office/drawing/2016/5/12/chartex" xmlns:cx7="http://schemas.microsoft.com/office/drawing/2016/5/13/chartex" xmlns:cx8="http://schemas.microsoft.com/office/drawing/2016/5/14/chartex" xmlns:mc="http://schemas.openxmlformats.org/markup-compatibility/2006" xmlns:aink="http://schemas.microsoft.com/office/drawing/2016/ink" xmlns:am3d="http://schemas.microsoft.com/office/drawing/2017/model3d" xmlns:o="urn:schemas-microsoft-com:office:office" xmlns:oel="http://schemas.microsoft.com/office/2019/extlst" xmlns:r="http://schemas.openxmlformats.org/officeDocument/2006/relationships" xmlns:m="http://schemas.openxmlformats.org/officeDocument/2006/math" xmlns:v="urn:schemas-microsoft-com:vml" xmlns:wp14="http://schemas.microsoft.com/office/word/2010/wordprocessingDrawing" xmlns:wp="http://schemas.openxmlformats.org/drawingml/2006/wordprocessingDrawing" xmlns:w10="urn:schemas-microsoft-com:office:word" xmlns:w="http://schemas.openxmlformats.org/wordprocessingml/2006/main" xmlns:w14="http://schemas.microsoft.com/office/word/2010/wordml" xmlns:w15="http://schemas.microsoft.com/office/word/2012/wordml" xmlns:w16cex="http://schemas.microsoft.com/office/word/2018/wordml/cex" xmlns:w16cid="http://schemas.microsoft.com/office/word/2016/wordml/cid" xmlns:w16="http://schemas.microsoft.com/office/word/2018/wordml" xmlns:w16du="http://schemas.microsoft.com/office/word/2023/wordml/word16du" xmlns:w16sdtdh="http://schemas.microsoft.com/office/word/2020/wordml/sdtdatahash" xmlns:w16sdtfl="http://schemas.microsoft.com/office/word/2024/wordml/sdtformatlock" xmlns:w16se="http://schemas.microsoft.com/office/word/2015/wordml/symex" xmlns:wpg="http://schemas.microsoft.com/office/word/2010/wordprocessingGroup" xmlns:wpi="http://schemas.microsoft.com/office/word/2010/wordprocessingInk" xmlns:wne="http://schemas.microsoft.com/office/word/2006/wordml" xmlns:wps="http://schemas.microsoft.com/office/word/2010/wordprocessingShape" mc:Ignorable="w14 w15 w16se w16cid w16 w16cex w16sdtdh w16sdtfl w16du wp14">
   <w:abstractNum w:abstractNumId="0" w15:restartNumberingAfterBreak="0">
+    <w:nsid w:val="0D175696"/>
+    <w:multiLevelType w:val="hybridMultilevel"/>
+    <w:tmpl w:val="E4927224"/>
+    <w:lvl w:ilvl="0" w:tplc="7806EB92">
+      <w:start w:val="1"/>
+      <w:numFmt w:val="bullet"/>
+      <w:lvlText w:val=""/>
+      <w:lvlJc w:val="left"/>
+      <w:pPr>
+        <w:ind w:left="1080" w:hanging="360"/>
+      </w:pPr>
+      <w:rPr>
+        <w:rFonts w:ascii="Symbol" w:eastAsiaTheme="minorEastAsia" w:hAnsi="Symbol" w:cstheme="minorBidi" w:hint="default"/>
+      </w:rPr>
+    </w:lvl>
+    <w:lvl w:ilvl="1" w:tplc="04090003" w:tentative="1">
+      <w:start w:val="1"/>
+      <w:numFmt w:val="bullet"/>
+      <w:lvlText w:val="o"/>
+      <w:lvlJc w:val="left"/>
+      <w:pPr>
+        <w:ind w:left="1800" w:hanging="360"/>
+      </w:pPr>
+      <w:rPr>
+        <w:rFonts w:ascii="Courier New" w:hAnsi="Courier New" w:cs="Courier New" w:hint="default"/>
+      </w:rPr>
+    </w:lvl>
+    <w:lvl w:ilvl="2" w:tplc="04090005" w:tentative="1">
+      <w:start w:val="1"/>
+      <w:numFmt w:val="bullet"/>
+      <w:lvlText w:val=""/>
+      <w:lvlJc w:val="left"/>
+      <w:pPr>
+        <w:ind w:left="2520" w:hanging="360"/>
+      </w:pPr>
+      <w:rPr>
+        <w:rFonts w:ascii="Wingdings" w:hAnsi="Wingdings" w:hint="default"/>
+      </w:rPr>
+    </w:lvl>
+    <w:lvl w:ilvl="3" w:tplc="04090001" w:tentative="1">
+      <w:start w:val="1"/>
+      <w:numFmt w:val="bullet"/>
+      <w:lvlText w:val=""/>
+      <w:lvlJc w:val="left"/>
+      <w:pPr>
+        <w:ind w:left="3240" w:hanging="360"/>
+      </w:pPr>
+      <w:rPr>
+        <w:rFonts w:ascii="Symbol" w:hAnsi="Symbol" w:hint="default"/>
+      </w:rPr>
+    </w:lvl>
+    <w:lvl w:ilvl="4" w:tplc="04090003" w:tentative="1">
+      <w:start w:val="1"/>
+      <w:numFmt w:val="bullet"/>
+      <w:lvlText w:val="o"/>
+      <w:lvlJc w:val="left"/>
+      <w:pPr>
+        <w:ind w:left="3960" w:hanging="360"/>
+      </w:pPr>
+      <w:rPr>
+        <w:rFonts w:ascii="Courier New" w:hAnsi="Courier New" w:cs="Courier New" w:hint="default"/>
+      </w:rPr>
+    </w:lvl>
+    <w:lvl w:ilvl="5" w:tplc="04090005" w:tentative="1">
+      <w:start w:val="1"/>
+      <w:numFmt w:val="bullet"/>
+      <w:lvlText w:val=""/>
+      <w:lvlJc w:val="left"/>
+      <w:pPr>
+        <w:ind w:left="4680" w:hanging="360"/>
+      </w:pPr>
+      <w:rPr>
+        <w:rFonts w:ascii="Wingdings" w:hAnsi="Wingdings" w:hint="default"/>
+      </w:rPr>
+    </w:lvl>
+    <w:lvl w:ilvl="6" w:tplc="04090001" w:tentative="1">
+      <w:start w:val="1"/>
+      <w:numFmt w:val="bullet"/>
+      <w:lvlText w:val=""/>
+      <w:lvlJc w:val="left"/>
+      <w:pPr>
+        <w:ind w:left="5400" w:hanging="360"/>
+      </w:pPr>
+      <w:rPr>
+        <w:rFonts w:ascii="Symbol" w:hAnsi="Symbol" w:hint="default"/>
+      </w:rPr>
+    </w:lvl>
+    <w:lvl w:ilvl="7" w:tplc="04090003" w:tentative="1">
+      <w:start w:val="1"/>
+      <w:numFmt w:val="bullet"/>
+      <w:lvlText w:val="o"/>
+      <w:lvlJc w:val="left"/>
+      <w:pPr>
+        <w:ind w:left="6120" w:hanging="360"/>
+      </w:pPr>
+      <w:rPr>
+        <w:rFonts w:ascii="Courier New" w:hAnsi="Courier New" w:cs="Courier New" w:hint="default"/>
+      </w:rPr>
+    </w:lvl>
+    <w:lvl w:ilvl="8" w:tplc="04090005" w:tentative="1">
+      <w:start w:val="1"/>
+      <w:numFmt w:val="bullet"/>
+      <w:lvlText w:val=""/>
+      <w:lvlJc w:val="left"/>
+      <w:pPr>
+        <w:ind w:left="6840" w:hanging="360"/>
+      </w:pPr>
+      <w:rPr>
+        <w:rFonts w:ascii="Wingdings" w:hAnsi="Wingdings" w:hint="default"/>
+      </w:rPr>
+    </w:lvl>
+  </w:abstractNum>
+  <w:abstractNum w:abstractNumId="1" w15:restartNumberingAfterBreak="0">
+    <w:nsid w:val="0F9B5CDC"/>
+    <w:multiLevelType w:val="multilevel"/>
+    <w:tmpl w:val="71147244"/>
+    <w:lvl w:ilvl="0">
+      <w:start w:val="1"/>
+      <w:numFmt w:val="decimal"/>
+      <w:lvlText w:val="%1."/>
+      <w:lvlJc w:val="left"/>
+      <w:pPr>
+        <w:tabs>
+          <w:tab w:val="num" w:pos="720"/>
+        </w:tabs>
+        <w:ind w:left="720" w:hanging="360"/>
+      </w:pPr>
+    </w:lvl>
+    <w:lvl w:ilvl="1" w:tentative="1">
+      <w:start w:val="1"/>
+      <w:numFmt w:val="decimal"/>
+      <w:lvlText w:val="%2."/>
+      <w:lvlJc w:val="left"/>
+      <w:pPr>
+        <w:tabs>
+          <w:tab w:val="num" w:pos="1440"/>
+        </w:tabs>
+        <w:ind w:left="1440" w:hanging="360"/>
+      </w:pPr>
+    </w:lvl>
+    <w:lvl w:ilvl="2" w:tentative="1">
+      <w:start w:val="1"/>
+      <w:numFmt w:val="decimal"/>
+      <w:lvlText w:val="%3."/>
+      <w:lvlJc w:val="left"/>
+      <w:pPr>
+        <w:tabs>
+          <w:tab w:val="num" w:pos="2160"/>
+        </w:tabs>
+        <w:ind w:left="2160" w:hanging="360"/>
+      </w:pPr>
+    </w:lvl>
+    <w:lvl w:ilvl="3" w:tentative="1">
+      <w:start w:val="1"/>
+      <w:numFmt w:val="decimal"/>
+      <w:lvlText w:val="%4."/>
+      <w:lvlJc w:val="left"/>
+      <w:pPr>
+        <w:tabs>
+          <w:tab w:val="num" w:pos="2880"/>
+        </w:tabs>
+        <w:ind w:left="2880" w:hanging="360"/>
+      </w:pPr>
+    </w:lvl>
+    <w:lvl w:ilvl="4" w:tentative="1">
+      <w:start w:val="1"/>
+      <w:numFmt w:val="decimal"/>
+      <w:lvlText w:val="%5."/>
+      <w:lvlJc w:val="left"/>
+      <w:pPr>
+        <w:tabs>
+          <w:tab w:val="num" w:pos="3600"/>
+        </w:tabs>
+        <w:ind w:left="3600" w:hanging="360"/>
+      </w:pPr>
+    </w:lvl>
+    <w:lvl w:ilvl="5" w:tentative="1">
+      <w:start w:val="1"/>
+      <w:numFmt w:val="decimal"/>
+      <w:lvlText w:val="%6."/>
+      <w:lvlJc w:val="left"/>
+      <w:pPr>
+        <w:tabs>
+          <w:tab w:val="num" w:pos="4320"/>
+        </w:tabs>
+        <w:ind w:left="4320" w:hanging="360"/>
+      </w:pPr>
+    </w:lvl>
+    <w:lvl w:ilvl="6" w:tentative="1">
+      <w:start w:val="1"/>
+      <w:numFmt w:val="decimal"/>
+      <w:lvlText w:val="%7."/>
+      <w:lvlJc w:val="left"/>
+      <w:pPr>
+        <w:tabs>
+          <w:tab w:val="num" w:pos="5040"/>
+        </w:tabs>
+        <w:ind w:left="5040" w:hanging="360"/>
+      </w:pPr>
+    </w:lvl>
+    <w:lvl w:ilvl="7" w:tentative="1">
+      <w:start w:val="1"/>
+      <w:numFmt w:val="decimal"/>
+      <w:lvlText w:val="%8."/>
+      <w:lvlJc w:val="left"/>
+      <w:pPr>
+        <w:tabs>
+          <w:tab w:val="num" w:pos="5760"/>
+        </w:tabs>
+        <w:ind w:left="5760" w:hanging="360"/>
+      </w:pPr>
+    </w:lvl>
+    <w:lvl w:ilvl="8" w:tentative="1">
+      <w:start w:val="1"/>
+      <w:numFmt w:val="decimal"/>
+      <w:lvlText w:val="%9."/>
+      <w:lvlJc w:val="left"/>
+      <w:pPr>
+        <w:tabs>
+          <w:tab w:val="num" w:pos="6480"/>
+        </w:tabs>
+        <w:ind w:left="6480" w:hanging="360"/>
+      </w:pPr>
+    </w:lvl>
+  </w:abstractNum>
+  <w:abstractNum w:abstractNumId="2" w15:restartNumberingAfterBreak="0">
     <w:nsid w:val="2A442B7D"/>
     <w:multiLevelType w:val="hybridMultilevel"/>
     <w:tmpl w:val="70D64EBE"/>
@@ -1567,7 +2597,96 @@
       </w:rPr>
     </w:lvl>
   </w:abstractNum>
-  <w:abstractNum w:abstractNumId="1" w15:restartNumberingAfterBreak="0">
+  <w:abstractNum w:abstractNumId="3" w15:restartNumberingAfterBreak="0">
+    <w:nsid w:val="368A1173"/>
+    <w:multiLevelType w:val="hybridMultilevel"/>
+    <w:tmpl w:val="B1F69964"/>
+    <w:lvl w:ilvl="0" w:tplc="0409000F">
+      <w:start w:val="1"/>
+      <w:numFmt w:val="decimal"/>
+      <w:lvlText w:val="%1."/>
+      <w:lvlJc w:val="left"/>
+      <w:pPr>
+        <w:ind w:left="720" w:hanging="360"/>
+      </w:pPr>
+      <w:rPr>
+        <w:rFonts w:hint="default"/>
+      </w:rPr>
+    </w:lvl>
+    <w:lvl w:ilvl="1" w:tplc="04090019" w:tentative="1">
+      <w:start w:val="1"/>
+      <w:numFmt w:val="lowerLetter"/>
+      <w:lvlText w:val="%2."/>
+      <w:lvlJc w:val="left"/>
+      <w:pPr>
+        <w:ind w:left="1440" w:hanging="360"/>
+      </w:pPr>
+    </w:lvl>
+    <w:lvl w:ilvl="2" w:tplc="0409001B" w:tentative="1">
+      <w:start w:val="1"/>
+      <w:numFmt w:val="lowerRoman"/>
+      <w:lvlText w:val="%3."/>
+      <w:lvlJc w:val="right"/>
+      <w:pPr>
+        <w:ind w:left="2160" w:hanging="180"/>
+      </w:pPr>
+    </w:lvl>
+    <w:lvl w:ilvl="3" w:tplc="0409000F" w:tentative="1">
+      <w:start w:val="1"/>
+      <w:numFmt w:val="decimal"/>
+      <w:lvlText w:val="%4."/>
+      <w:lvlJc w:val="left"/>
+      <w:pPr>
+        <w:ind w:left="2880" w:hanging="360"/>
+      </w:pPr>
+    </w:lvl>
+    <w:lvl w:ilvl="4" w:tplc="04090019" w:tentative="1">
+      <w:start w:val="1"/>
+      <w:numFmt w:val="lowerLetter"/>
+      <w:lvlText w:val="%5."/>
+      <w:lvlJc w:val="left"/>
+      <w:pPr>
+        <w:ind w:left="3600" w:hanging="360"/>
+      </w:pPr>
+    </w:lvl>
+    <w:lvl w:ilvl="5" w:tplc="0409001B" w:tentative="1">
+      <w:start w:val="1"/>
+      <w:numFmt w:val="lowerRoman"/>
+      <w:lvlText w:val="%6."/>
+      <w:lvlJc w:val="right"/>
+      <w:pPr>
+        <w:ind w:left="4320" w:hanging="180"/>
+      </w:pPr>
+    </w:lvl>
+    <w:lvl w:ilvl="6" w:tplc="0409000F" w:tentative="1">
+      <w:start w:val="1"/>
+      <w:numFmt w:val="decimal"/>
+      <w:lvlText w:val="%7."/>
+      <w:lvlJc w:val="left"/>
+      <w:pPr>
+        <w:ind w:left="5040" w:hanging="360"/>
+      </w:pPr>
+    </w:lvl>
+    <w:lvl w:ilvl="7" w:tplc="04090019" w:tentative="1">
+      <w:start w:val="1"/>
+      <w:numFmt w:val="lowerLetter"/>
+      <w:lvlText w:val="%8."/>
+      <w:lvlJc w:val="left"/>
+      <w:pPr>
+        <w:ind w:left="5760" w:hanging="360"/>
+      </w:pPr>
+    </w:lvl>
+    <w:lvl w:ilvl="8" w:tplc="0409001B" w:tentative="1">
+      <w:start w:val="1"/>
+      <w:numFmt w:val="lowerRoman"/>
+      <w:lvlText w:val="%9."/>
+      <w:lvlJc w:val="right"/>
+      <w:pPr>
+        <w:ind w:left="6480" w:hanging="180"/>
+      </w:pPr>
+    </w:lvl>
+  </w:abstractNum>
+  <w:abstractNum w:abstractNumId="4" w15:restartNumberingAfterBreak="0">
     <w:nsid w:val="495B75BC"/>
     <w:multiLevelType w:val="hybridMultilevel"/>
     <w:tmpl w:val="06FE7D52"/>
@@ -1679,7 +2798,7 @@
       </w:rPr>
     </w:lvl>
   </w:abstractNum>
-  <w:abstractNum w:abstractNumId="2" w15:restartNumberingAfterBreak="0">
+  <w:abstractNum w:abstractNumId="5" w15:restartNumberingAfterBreak="0">
     <w:nsid w:val="5C7420D8"/>
     <w:multiLevelType w:val="hybridMultilevel"/>
     <w:tmpl w:val="A5AC24B0"/>
@@ -1780,10 +2899,10 @@
       </w:pPr>
     </w:lvl>
   </w:abstractNum>
-  <w:abstractNum w:abstractNumId="3" w15:restartNumberingAfterBreak="0">
+  <w:abstractNum w:abstractNumId="6" w15:restartNumberingAfterBreak="0">
     <w:nsid w:val="624A0491"/>
     <w:multiLevelType w:val="hybridMultilevel"/>
-    <w:tmpl w:val="063C8ADA"/>
+    <w:tmpl w:val="8E46A500"/>
     <w:lvl w:ilvl="0" w:tplc="2146E2B0">
       <w:numFmt w:val="bullet"/>
       <w:lvlText w:val="-"/>
@@ -1893,7 +3012,7 @@
       </w:rPr>
     </w:lvl>
   </w:abstractNum>
-  <w:abstractNum w:abstractNumId="4" w15:restartNumberingAfterBreak="0">
+  <w:abstractNum w:abstractNumId="7" w15:restartNumberingAfterBreak="0">
     <w:nsid w:val="755E5C5E"/>
     <w:multiLevelType w:val="multilevel"/>
     <w:tmpl w:val="78D8635C"/>
@@ -2042,7 +3161,7 @@
       </w:rPr>
     </w:lvl>
   </w:abstractNum>
-  <w:abstractNum w:abstractNumId="5" w15:restartNumberingAfterBreak="0">
+  <w:abstractNum w:abstractNumId="8" w15:restartNumberingAfterBreak="0">
     <w:nsid w:val="7FB62D12"/>
     <w:multiLevelType w:val="hybridMultilevel"/>
     <w:tmpl w:val="96C0CB40"/>
@@ -2155,22 +3274,31 @@
     </w:lvl>
   </w:abstractNum>
   <w:num w:numId="1" w16cid:durableId="74936065">
+    <w:abstractNumId w:val="5"/>
+  </w:num>
+  <w:num w:numId="2" w16cid:durableId="1598098965">
+    <w:abstractNumId w:val="4"/>
+  </w:num>
+  <w:num w:numId="3" w16cid:durableId="210582444">
     <w:abstractNumId w:val="2"/>
   </w:num>
-  <w:num w:numId="2" w16cid:durableId="1598098965">
-    <w:abstractNumId w:val="1"/>
+  <w:num w:numId="4" w16cid:durableId="563875845">
+    <w:abstractNumId w:val="7"/>
   </w:num>
-  <w:num w:numId="3" w16cid:durableId="210582444">
+  <w:num w:numId="5" w16cid:durableId="583299519">
+    <w:abstractNumId w:val="8"/>
+  </w:num>
+  <w:num w:numId="6" w16cid:durableId="1068579390">
+    <w:abstractNumId w:val="6"/>
+  </w:num>
+  <w:num w:numId="7" w16cid:durableId="1382246308">
+    <w:abstractNumId w:val="3"/>
+  </w:num>
+  <w:num w:numId="8" w16cid:durableId="658270229">
     <w:abstractNumId w:val="0"/>
   </w:num>
-  <w:num w:numId="4" w16cid:durableId="563875845">
-    <w:abstractNumId w:val="4"/>
-  </w:num>
-  <w:num w:numId="5" w16cid:durableId="583299519">
-    <w:abstractNumId w:val="5"/>
-  </w:num>
-  <w:num w:numId="6" w16cid:durableId="1068579390">
-    <w:abstractNumId w:val="3"/>
+  <w:num w:numId="9" w16cid:durableId="435755674">
+    <w:abstractNumId w:val="1"/>
   </w:num>
 </w:numbering>
 </file>
@@ -2777,7 +3905,6 @@
   <w:style w:type="character" w:default="1" w:styleId="DefaultParagraphFont">
     <w:name w:val="Default Paragraph Font"/>
     <w:uiPriority w:val="1"/>
-    <w:semiHidden/>
     <w:unhideWhenUsed/>
   </w:style>
   <w:style w:type="table" w:default="1" w:styleId="TableNormal">

</xml_diff>

<commit_message>
View report Auto build of Jenkin job.
</commit_message>
<xml_diff>
--- a/CI-CD/ReadMe.docx
+++ b/CI-CD/ReadMe.docx
@@ -1144,7 +1144,7 @@
           <v:shape id="_x0000_i1025" type="#_x0000_t75" style="width:76.8pt;height:52.95pt" o:ole="">
             <v:imagedata r:id="rId11" o:title=""/>
           </v:shape>
-          <o:OLEObject Type="Embed" ProgID="Package" ShapeID="_x0000_i1025" DrawAspect="Icon" ObjectID="_1802261754" r:id="rId12"/>
+          <o:OLEObject Type="Embed" ProgID="Package" ShapeID="_x0000_i1025" DrawAspect="Icon" ObjectID="_1804682564" r:id="rId12"/>
         </w:object>
       </w:r>
     </w:p>
@@ -1696,15 +1696,259 @@
     <w:p>
       <w:pPr>
         <w:pStyle w:val="ListParagraph"/>
-      </w:pPr>
+        <w:numPr>
+          <w:ilvl w:val="0"/>
+          <w:numId w:val="8"/>
+        </w:numPr>
+      </w:pPr>
+      <w:r>
+        <w:lastRenderedPageBreak/>
+        <w:t>We can config to display build name of automative build job following SVN commit revision</w:t>
+      </w:r>
+    </w:p>
+    <w:p>
+      <w:pPr>
+        <w:pStyle w:val="ListParagraph"/>
+        <w:numPr>
+          <w:ilvl w:val="1"/>
+          <w:numId w:val="8"/>
+        </w:numPr>
+        <w:spacing w:after="0" w:line="240" w:lineRule="auto"/>
+        <w:rPr>
+          <w:rFonts w:ascii="Aptos" w:eastAsia="Times New Roman" w:hAnsi="Aptos" w:cs="Times New Roman"/>
+          <w:kern w:val="0"/>
+          <w14:ligatures w14:val="none"/>
+        </w:rPr>
+      </w:pPr>
+      <w:r>
+        <w:rPr>
+          <w:rFonts w:ascii="Aptos" w:eastAsia="Times New Roman" w:hAnsi="Aptos" w:cs="Times New Roman"/>
+          <w:kern w:val="0"/>
+          <w14:ligatures w14:val="none"/>
+        </w:rPr>
+        <w:t>Install the Build Name Setter Plugin</w:t>
+      </w:r>
+      <w:r>
+        <w:rPr>
+          <w:rFonts w:ascii="Aptos" w:eastAsia="Times New Roman" w:hAnsi="Aptos" w:cs="Times New Roman"/>
+          <w:kern w:val="0"/>
+          <w14:ligatures w14:val="none"/>
+        </w:rPr>
+        <w:t xml:space="preserve">: </w:t>
+      </w:r>
+      <w:r>
+        <w:rPr>
+          <w:rFonts w:ascii="Aptos" w:eastAsia="Times New Roman" w:hAnsi="Aptos" w:cs="Times New Roman"/>
+          <w:kern w:val="0"/>
+          <w14:ligatures w14:val="none"/>
+        </w:rPr>
+        <w:t>Go to "Manage Jenkins" &gt; "Manage Plugins" &gt; Search for "Build Name Setter" and install it.</w:t>
+      </w:r>
+    </w:p>
+    <w:p>
+      <w:pPr>
+        <w:pStyle w:val="ListParagraph"/>
+        <w:numPr>
+          <w:ilvl w:val="1"/>
+          <w:numId w:val="8"/>
+        </w:numPr>
+        <w:spacing w:after="0" w:line="240" w:lineRule="auto"/>
+        <w:rPr>
+          <w:rFonts w:ascii="Aptos" w:eastAsia="Times New Roman" w:hAnsi="Aptos" w:cs="Times New Roman"/>
+          <w:kern w:val="0"/>
+          <w14:ligatures w14:val="none"/>
+        </w:rPr>
+      </w:pPr>
+      <w:r>
+        <w:rPr>
+          <w:rFonts w:ascii="Aptos" w:eastAsia="Times New Roman" w:hAnsi="Aptos" w:cs="Times New Roman"/>
+          <w:kern w:val="0"/>
+          <w14:ligatures w14:val="none"/>
+        </w:rPr>
+        <w:t>Under "Build Environment," check "Set Build Name."</w:t>
+      </w:r>
+    </w:p>
+    <w:p>
+      <w:pPr>
+        <w:pStyle w:val="break-words"/>
+        <w:numPr>
+          <w:ilvl w:val="1"/>
+          <w:numId w:val="8"/>
+        </w:numPr>
+        <w:rPr>
+          <w:rFonts w:ascii="Aptos" w:hAnsi="Aptos"/>
+        </w:rPr>
+      </w:pPr>
+      <w:r>
+        <w:rPr>
+          <w:rFonts w:ascii="Aptos" w:hAnsi="Aptos"/>
+        </w:rPr>
+        <w:t xml:space="preserve">Set the build name pattern, e.g., </w:t>
+      </w:r>
+      <w:r>
+        <w:rPr>
+          <w:rStyle w:val="text-sm"/>
+          <w:rFonts w:ascii="Aptos" w:eastAsiaTheme="majorEastAsia" w:hAnsi="Aptos"/>
+        </w:rPr>
+        <w:t>DependencyManager/Trunk</w:t>
+      </w:r>
+      <w:r>
+        <w:rPr>
+          <w:rStyle w:val="text-sm"/>
+          <w:rFonts w:ascii="Aptos" w:eastAsiaTheme="majorEastAsia" w:hAnsi="Aptos"/>
+        </w:rPr>
+        <w:t>-r${SVN_REVISION}</w:t>
+      </w:r>
+      <w:r>
+        <w:rPr>
+          <w:rFonts w:ascii="Aptos" w:hAnsi="Aptos"/>
+        </w:rPr>
+        <w:t xml:space="preserve">.  </w:t>
+      </w:r>
+    </w:p>
+    <w:p>
+      <w:pPr>
+        <w:pStyle w:val="break-words"/>
+        <w:numPr>
+          <w:ilvl w:val="1"/>
+          <w:numId w:val="8"/>
+        </w:numPr>
+        <w:rPr>
+          <w:rFonts w:ascii="Aptos" w:hAnsi="Aptos"/>
+        </w:rPr>
+      </w:pPr>
+      <w:r>
+        <w:rPr>
+          <w:rFonts w:ascii="Aptos" w:hAnsi="Aptos"/>
+        </w:rPr>
+        <w:t xml:space="preserve">Then, </w:t>
+      </w:r>
+      <w:r>
+        <w:rPr>
+          <w:rFonts w:ascii="Aptos" w:hAnsi="Aptos"/>
+        </w:rPr>
+        <w:t>name</w:t>
+      </w:r>
+      <w:r>
+        <w:rPr>
+          <w:rFonts w:ascii="Aptos" w:hAnsi="Aptos"/>
+        </w:rPr>
+        <w:t xml:space="preserve"> of build job will be displayed following revision of commit changes.</w:t>
+      </w:r>
+    </w:p>
+    <w:p>
+      <w:pPr>
+        <w:pStyle w:val="break-words"/>
+        <w:ind w:left="1800"/>
+        <w:rPr>
+          <w:rFonts w:ascii="Aptos" w:hAnsi="Aptos"/>
+        </w:rPr>
+      </w:pPr>
+      <w:r>
+        <w:rPr>
+          <w:rFonts w:ascii="Aptos" w:hAnsi="Aptos"/>
+          <w:noProof/>
+        </w:rPr>
+        <w:drawing>
+          <wp:inline distT="0" distB="0" distL="0" distR="0" wp14:anchorId="0A0E7C21" wp14:editId="04C18860">
+            <wp:extent cx="4457700" cy="1413510"/>
+            <wp:effectExtent l="0" t="0" r="0" b="0"/>
+            <wp:docPr id="1870404676" name="Picture 7" descr="A screenshot of a phone&#10;&#10;AI-generated content may be incorrect."/>
+            <wp:cNvGraphicFramePr>
+              <a:graphicFrameLocks xmlns:a="http://schemas.openxmlformats.org/drawingml/2006/main" noChangeAspect="1"/>
+            </wp:cNvGraphicFramePr>
+            <a:graphic xmlns:a="http://schemas.openxmlformats.org/drawingml/2006/main">
+              <a:graphicData uri="http://schemas.openxmlformats.org/drawingml/2006/picture">
+                <pic:pic xmlns:pic="http://schemas.openxmlformats.org/drawingml/2006/picture">
+                  <pic:nvPicPr>
+                    <pic:cNvPr id="1870404676" name="Picture 7" descr="A screenshot of a phone&#10;&#10;AI-generated content may be incorrect."/>
+                    <pic:cNvPicPr>
+                      <a:picLocks noChangeAspect="1" noChangeArrowheads="1"/>
+                    </pic:cNvPicPr>
+                  </pic:nvPicPr>
+                  <pic:blipFill>
+                    <a:blip r:embed="rId18">
+                      <a:extLst>
+                        <a:ext uri="{28A0092B-C50C-407E-A947-70E740481C1C}">
+                          <a14:useLocalDpi xmlns:a14="http://schemas.microsoft.com/office/drawing/2010/main" val="0"/>
+                        </a:ext>
+                      </a:extLst>
+                    </a:blip>
+                    <a:srcRect/>
+                    <a:stretch>
+                      <a:fillRect/>
+                    </a:stretch>
+                  </pic:blipFill>
+                  <pic:spPr bwMode="auto">
+                    <a:xfrm>
+                      <a:off x="0" y="0"/>
+                      <a:ext cx="4457817" cy="1413547"/>
+                    </a:xfrm>
+                    <a:prstGeom prst="rect">
+                      <a:avLst/>
+                    </a:prstGeom>
+                    <a:noFill/>
+                    <a:ln>
+                      <a:noFill/>
+                    </a:ln>
+                  </pic:spPr>
+                </pic:pic>
+              </a:graphicData>
+            </a:graphic>
+          </wp:inline>
+        </w:drawing>
+      </w:r>
+    </w:p>
+    <w:p>
+      <w:pPr>
+        <w:pStyle w:val="break-words"/>
+        <w:numPr>
+          <w:ilvl w:val="1"/>
+          <w:numId w:val="6"/>
+        </w:numPr>
+        <w:rPr>
+          <w:rFonts w:ascii="Aptos" w:hAnsi="Aptos"/>
+        </w:rPr>
+      </w:pPr>
+      <w:r>
+        <w:rPr>
+          <w:rFonts w:ascii="Aptos" w:hAnsi="Aptos"/>
+        </w:rPr>
+        <w:t xml:space="preserve">We can to: </w:t>
+      </w:r>
+      <w:hyperlink r:id="rId19" w:history="1">
+        <w:r>
+          <w:rPr>
+            <w:rStyle w:val="Hyperlink"/>
+            <w:rFonts w:ascii="Aptos" w:hAnsi="Aptos"/>
+            <w:b/>
+            <w:bCs/>
+          </w:rPr>
+          <w:t>http://localhost:8080/job/Dependen-Auto-Build/</w:t>
+        </w:r>
+      </w:hyperlink>
+      <w:r>
+        <w:rPr>
+          <w:rFonts w:ascii="Aptos" w:hAnsi="Aptos"/>
+          <w:b/>
+          <w:bCs/>
+        </w:rPr>
+        <w:t xml:space="preserve"> </w:t>
+      </w:r>
+      <w:r>
+        <w:rPr>
+          <w:rFonts w:ascii="Aptos" w:hAnsi="Aptos"/>
+        </w:rPr>
+        <w:t>to track result build (Depend-Auto-Build: job name).</w:t>
+      </w:r>
     </w:p>
     <w:sectPr>
-      <w:headerReference w:type="even" r:id="rId18"/>
-      <w:headerReference w:type="default" r:id="rId19"/>
-      <w:footerReference w:type="even" r:id="rId20"/>
-      <w:footerReference w:type="default" r:id="rId21"/>
-      <w:headerReference w:type="first" r:id="rId22"/>
-      <w:footerReference w:type="first" r:id="rId23"/>
+      <w:headerReference w:type="even" r:id="rId20"/>
+      <w:headerReference w:type="default" r:id="rId21"/>
+      <w:footerReference w:type="even" r:id="rId22"/>
+      <w:footerReference w:type="default" r:id="rId23"/>
+      <w:headerReference w:type="first" r:id="rId24"/>
+      <w:footerReference w:type="first" r:id="rId25"/>
       <w:pgSz w:w="12240" w:h="15840"/>
       <w:pgMar w:top="1701" w:right="1440" w:bottom="1440" w:left="1440" w:header="708" w:footer="708" w:gutter="0"/>
       <w:cols w:space="708"/>
@@ -3078,7 +3322,7 @@
         <w:rFonts w:ascii="Symbol" w:eastAsiaTheme="minorEastAsia" w:hAnsi="Symbol" w:cstheme="minorBidi" w:hint="default"/>
       </w:rPr>
     </w:lvl>
-    <w:lvl w:ilvl="1" w:tplc="04090003" w:tentative="1">
+    <w:lvl w:ilvl="1" w:tplc="04090003">
       <w:start w:val="1"/>
       <w:numFmt w:val="bullet"/>
       <w:lvlText w:val="o"/>
@@ -3401,6 +3645,155 @@
     </w:lvl>
   </w:abstractNum>
   <w:abstractNum w:abstractNumId="3" w15:restartNumberingAfterBreak="0">
+    <w:nsid w:val="30822F28"/>
+    <w:multiLevelType w:val="multilevel"/>
+    <w:tmpl w:val="7688BB68"/>
+    <w:lvl w:ilvl="0">
+      <w:start w:val="1"/>
+      <w:numFmt w:val="bullet"/>
+      <w:lvlText w:val=""/>
+      <w:lvlJc w:val="left"/>
+      <w:pPr>
+        <w:tabs>
+          <w:tab w:val="num" w:pos="720"/>
+        </w:tabs>
+        <w:ind w:left="720" w:hanging="360"/>
+      </w:pPr>
+      <w:rPr>
+        <w:rFonts w:ascii="Symbol" w:hAnsi="Symbol" w:hint="default"/>
+        <w:sz w:val="20"/>
+      </w:rPr>
+    </w:lvl>
+    <w:lvl w:ilvl="1" w:tentative="1">
+      <w:start w:val="1"/>
+      <w:numFmt w:val="bullet"/>
+      <w:lvlText w:val="o"/>
+      <w:lvlJc w:val="left"/>
+      <w:pPr>
+        <w:tabs>
+          <w:tab w:val="num" w:pos="1440"/>
+        </w:tabs>
+        <w:ind w:left="1440" w:hanging="360"/>
+      </w:pPr>
+      <w:rPr>
+        <w:rFonts w:ascii="Courier New" w:hAnsi="Courier New" w:hint="default"/>
+        <w:sz w:val="20"/>
+      </w:rPr>
+    </w:lvl>
+    <w:lvl w:ilvl="2" w:tentative="1">
+      <w:start w:val="1"/>
+      <w:numFmt w:val="bullet"/>
+      <w:lvlText w:val=""/>
+      <w:lvlJc w:val="left"/>
+      <w:pPr>
+        <w:tabs>
+          <w:tab w:val="num" w:pos="2160"/>
+        </w:tabs>
+        <w:ind w:left="2160" w:hanging="360"/>
+      </w:pPr>
+      <w:rPr>
+        <w:rFonts w:ascii="Wingdings" w:hAnsi="Wingdings" w:hint="default"/>
+        <w:sz w:val="20"/>
+      </w:rPr>
+    </w:lvl>
+    <w:lvl w:ilvl="3" w:tentative="1">
+      <w:start w:val="1"/>
+      <w:numFmt w:val="bullet"/>
+      <w:lvlText w:val=""/>
+      <w:lvlJc w:val="left"/>
+      <w:pPr>
+        <w:tabs>
+          <w:tab w:val="num" w:pos="2880"/>
+        </w:tabs>
+        <w:ind w:left="2880" w:hanging="360"/>
+      </w:pPr>
+      <w:rPr>
+        <w:rFonts w:ascii="Wingdings" w:hAnsi="Wingdings" w:hint="default"/>
+        <w:sz w:val="20"/>
+      </w:rPr>
+    </w:lvl>
+    <w:lvl w:ilvl="4" w:tentative="1">
+      <w:start w:val="1"/>
+      <w:numFmt w:val="bullet"/>
+      <w:lvlText w:val=""/>
+      <w:lvlJc w:val="left"/>
+      <w:pPr>
+        <w:tabs>
+          <w:tab w:val="num" w:pos="3600"/>
+        </w:tabs>
+        <w:ind w:left="3600" w:hanging="360"/>
+      </w:pPr>
+      <w:rPr>
+        <w:rFonts w:ascii="Wingdings" w:hAnsi="Wingdings" w:hint="default"/>
+        <w:sz w:val="20"/>
+      </w:rPr>
+    </w:lvl>
+    <w:lvl w:ilvl="5" w:tentative="1">
+      <w:start w:val="1"/>
+      <w:numFmt w:val="bullet"/>
+      <w:lvlText w:val=""/>
+      <w:lvlJc w:val="left"/>
+      <w:pPr>
+        <w:tabs>
+          <w:tab w:val="num" w:pos="4320"/>
+        </w:tabs>
+        <w:ind w:left="4320" w:hanging="360"/>
+      </w:pPr>
+      <w:rPr>
+        <w:rFonts w:ascii="Wingdings" w:hAnsi="Wingdings" w:hint="default"/>
+        <w:sz w:val="20"/>
+      </w:rPr>
+    </w:lvl>
+    <w:lvl w:ilvl="6" w:tentative="1">
+      <w:start w:val="1"/>
+      <w:numFmt w:val="bullet"/>
+      <w:lvlText w:val=""/>
+      <w:lvlJc w:val="left"/>
+      <w:pPr>
+        <w:tabs>
+          <w:tab w:val="num" w:pos="5040"/>
+        </w:tabs>
+        <w:ind w:left="5040" w:hanging="360"/>
+      </w:pPr>
+      <w:rPr>
+        <w:rFonts w:ascii="Wingdings" w:hAnsi="Wingdings" w:hint="default"/>
+        <w:sz w:val="20"/>
+      </w:rPr>
+    </w:lvl>
+    <w:lvl w:ilvl="7" w:tentative="1">
+      <w:start w:val="1"/>
+      <w:numFmt w:val="bullet"/>
+      <w:lvlText w:val=""/>
+      <w:lvlJc w:val="left"/>
+      <w:pPr>
+        <w:tabs>
+          <w:tab w:val="num" w:pos="5760"/>
+        </w:tabs>
+        <w:ind w:left="5760" w:hanging="360"/>
+      </w:pPr>
+      <w:rPr>
+        <w:rFonts w:ascii="Wingdings" w:hAnsi="Wingdings" w:hint="default"/>
+        <w:sz w:val="20"/>
+      </w:rPr>
+    </w:lvl>
+    <w:lvl w:ilvl="8" w:tentative="1">
+      <w:start w:val="1"/>
+      <w:numFmt w:val="bullet"/>
+      <w:lvlText w:val=""/>
+      <w:lvlJc w:val="left"/>
+      <w:pPr>
+        <w:tabs>
+          <w:tab w:val="num" w:pos="6480"/>
+        </w:tabs>
+        <w:ind w:left="6480" w:hanging="360"/>
+      </w:pPr>
+      <w:rPr>
+        <w:rFonts w:ascii="Wingdings" w:hAnsi="Wingdings" w:hint="default"/>
+        <w:sz w:val="20"/>
+      </w:rPr>
+    </w:lvl>
+  </w:abstractNum>
+  <w:abstractNum w:abstractNumId="4" w15:restartNumberingAfterBreak="0">
     <w:nsid w:val="368A1173"/>
     <w:multiLevelType w:val="hybridMultilevel"/>
     <w:tmpl w:val="B1F69964"/>
@@ -3489,7 +3882,7 @@
       </w:pPr>
     </w:lvl>
   </w:abstractNum>
-  <w:abstractNum w:abstractNumId="4" w15:restartNumberingAfterBreak="0">
+  <w:abstractNum w:abstractNumId="5" w15:restartNumberingAfterBreak="0">
     <w:nsid w:val="495B75BC"/>
     <w:multiLevelType w:val="hybridMultilevel"/>
     <w:tmpl w:val="06FE7D52"/>
@@ -3601,7 +3994,7 @@
       </w:rPr>
     </w:lvl>
   </w:abstractNum>
-  <w:abstractNum w:abstractNumId="5" w15:restartNumberingAfterBreak="0">
+  <w:abstractNum w:abstractNumId="6" w15:restartNumberingAfterBreak="0">
     <w:nsid w:val="5C7420D8"/>
     <w:multiLevelType w:val="hybridMultilevel"/>
     <w:tmpl w:val="A5AC24B0"/>
@@ -3702,10 +4095,99 @@
       </w:pPr>
     </w:lvl>
   </w:abstractNum>
-  <w:abstractNum w:abstractNumId="6" w15:restartNumberingAfterBreak="0">
+  <w:abstractNum w:abstractNumId="7" w15:restartNumberingAfterBreak="0">
+    <w:nsid w:val="5F9A5F87"/>
+    <w:multiLevelType w:val="hybridMultilevel"/>
+    <w:tmpl w:val="94168A62"/>
+    <w:lvl w:ilvl="0" w:tplc="CB44A6C0">
+      <w:start w:val="1"/>
+      <w:numFmt w:val="lowerLetter"/>
+      <w:lvlText w:val="%1."/>
+      <w:lvlJc w:val="left"/>
+      <w:pPr>
+        <w:ind w:left="1440" w:hanging="360"/>
+      </w:pPr>
+      <w:rPr>
+        <w:rFonts w:hint="default"/>
+      </w:rPr>
+    </w:lvl>
+    <w:lvl w:ilvl="1" w:tplc="04090019" w:tentative="1">
+      <w:start w:val="1"/>
+      <w:numFmt w:val="lowerLetter"/>
+      <w:lvlText w:val="%2."/>
+      <w:lvlJc w:val="left"/>
+      <w:pPr>
+        <w:ind w:left="2160" w:hanging="360"/>
+      </w:pPr>
+    </w:lvl>
+    <w:lvl w:ilvl="2" w:tplc="0409001B" w:tentative="1">
+      <w:start w:val="1"/>
+      <w:numFmt w:val="lowerRoman"/>
+      <w:lvlText w:val="%3."/>
+      <w:lvlJc w:val="right"/>
+      <w:pPr>
+        <w:ind w:left="2880" w:hanging="180"/>
+      </w:pPr>
+    </w:lvl>
+    <w:lvl w:ilvl="3" w:tplc="0409000F" w:tentative="1">
+      <w:start w:val="1"/>
+      <w:numFmt w:val="decimal"/>
+      <w:lvlText w:val="%4."/>
+      <w:lvlJc w:val="left"/>
+      <w:pPr>
+        <w:ind w:left="3600" w:hanging="360"/>
+      </w:pPr>
+    </w:lvl>
+    <w:lvl w:ilvl="4" w:tplc="04090019" w:tentative="1">
+      <w:start w:val="1"/>
+      <w:numFmt w:val="lowerLetter"/>
+      <w:lvlText w:val="%5."/>
+      <w:lvlJc w:val="left"/>
+      <w:pPr>
+        <w:ind w:left="4320" w:hanging="360"/>
+      </w:pPr>
+    </w:lvl>
+    <w:lvl w:ilvl="5" w:tplc="0409001B" w:tentative="1">
+      <w:start w:val="1"/>
+      <w:numFmt w:val="lowerRoman"/>
+      <w:lvlText w:val="%6."/>
+      <w:lvlJc w:val="right"/>
+      <w:pPr>
+        <w:ind w:left="5040" w:hanging="180"/>
+      </w:pPr>
+    </w:lvl>
+    <w:lvl w:ilvl="6" w:tplc="0409000F" w:tentative="1">
+      <w:start w:val="1"/>
+      <w:numFmt w:val="decimal"/>
+      <w:lvlText w:val="%7."/>
+      <w:lvlJc w:val="left"/>
+      <w:pPr>
+        <w:ind w:left="5760" w:hanging="360"/>
+      </w:pPr>
+    </w:lvl>
+    <w:lvl w:ilvl="7" w:tplc="04090019" w:tentative="1">
+      <w:start w:val="1"/>
+      <w:numFmt w:val="lowerLetter"/>
+      <w:lvlText w:val="%8."/>
+      <w:lvlJc w:val="left"/>
+      <w:pPr>
+        <w:ind w:left="6480" w:hanging="360"/>
+      </w:pPr>
+    </w:lvl>
+    <w:lvl w:ilvl="8" w:tplc="0409001B" w:tentative="1">
+      <w:start w:val="1"/>
+      <w:numFmt w:val="lowerRoman"/>
+      <w:lvlText w:val="%9."/>
+      <w:lvlJc w:val="right"/>
+      <w:pPr>
+        <w:ind w:left="7200" w:hanging="180"/>
+      </w:pPr>
+    </w:lvl>
+  </w:abstractNum>
+  <w:abstractNum w:abstractNumId="8" w15:restartNumberingAfterBreak="0">
     <w:nsid w:val="624A0491"/>
     <w:multiLevelType w:val="hybridMultilevel"/>
-    <w:tmpl w:val="8E46A500"/>
+    <w:tmpl w:val="29C84D90"/>
     <w:lvl w:ilvl="0" w:tplc="2146E2B0">
       <w:numFmt w:val="bullet"/>
       <w:lvlText w:val="-"/>
@@ -3815,7 +4297,7 @@
       </w:rPr>
     </w:lvl>
   </w:abstractNum>
-  <w:abstractNum w:abstractNumId="7" w15:restartNumberingAfterBreak="0">
+  <w:abstractNum w:abstractNumId="9" w15:restartNumberingAfterBreak="0">
     <w:nsid w:val="755E5C5E"/>
     <w:multiLevelType w:val="multilevel"/>
     <w:tmpl w:val="78D8635C"/>
@@ -3964,7 +4446,7 @@
       </w:rPr>
     </w:lvl>
   </w:abstractNum>
-  <w:abstractNum w:abstractNumId="8" w15:restartNumberingAfterBreak="0">
+  <w:abstractNum w:abstractNumId="10" w15:restartNumberingAfterBreak="0">
     <w:nsid w:val="7FB62D12"/>
     <w:multiLevelType w:val="hybridMultilevel"/>
     <w:tmpl w:val="96C0CB40"/>
@@ -4077,31 +4559,37 @@
     </w:lvl>
   </w:abstractNum>
   <w:num w:numId="1" w16cid:durableId="74936065">
-    <w:abstractNumId w:val="5"/>
+    <w:abstractNumId w:val="6"/>
   </w:num>
   <w:num w:numId="2" w16cid:durableId="1598098965">
-    <w:abstractNumId w:val="4"/>
+    <w:abstractNumId w:val="5"/>
   </w:num>
   <w:num w:numId="3" w16cid:durableId="210582444">
     <w:abstractNumId w:val="2"/>
   </w:num>
   <w:num w:numId="4" w16cid:durableId="563875845">
-    <w:abstractNumId w:val="7"/>
+    <w:abstractNumId w:val="9"/>
   </w:num>
   <w:num w:numId="5" w16cid:durableId="583299519">
+    <w:abstractNumId w:val="10"/>
+  </w:num>
+  <w:num w:numId="6" w16cid:durableId="1068579390">
     <w:abstractNumId w:val="8"/>
   </w:num>
-  <w:num w:numId="6" w16cid:durableId="1068579390">
-    <w:abstractNumId w:val="6"/>
-  </w:num>
   <w:num w:numId="7" w16cid:durableId="1382246308">
-    <w:abstractNumId w:val="3"/>
+    <w:abstractNumId w:val="4"/>
   </w:num>
   <w:num w:numId="8" w16cid:durableId="658270229">
     <w:abstractNumId w:val="0"/>
   </w:num>
   <w:num w:numId="9" w16cid:durableId="435755674">
     <w:abstractNumId w:val="1"/>
+  </w:num>
+  <w:num w:numId="10" w16cid:durableId="498889978">
+    <w:abstractNumId w:val="7"/>
+  </w:num>
+  <w:num w:numId="11" w16cid:durableId="159659862">
+    <w:abstractNumId w:val="3"/>
   </w:num>
 </w:numbering>
 </file>
@@ -4708,7 +5196,6 @@
   <w:style w:type="character" w:default="1" w:styleId="DefaultParagraphFont">
     <w:name w:val="Default Paragraph Font"/>
     <w:uiPriority w:val="1"/>
-    <w:semiHidden/>
     <w:unhideWhenUsed/>
   </w:style>
   <w:style w:type="table" w:default="1" w:styleId="TableNormal">
@@ -5099,6 +5586,24 @@
       <w:bCs/>
     </w:rPr>
   </w:style>
+  <w:style w:type="paragraph" w:customStyle="1" w:styleId="break-words">
+    <w:name w:val="break-words"/>
+    <w:basedOn w:val="Normal"/>
+    <w:rsid w:val="00CD3A99"/>
+    <w:pPr>
+      <w:spacing w:before="100" w:beforeAutospacing="1" w:after="100" w:afterAutospacing="1" w:line="240" w:lineRule="auto"/>
+    </w:pPr>
+    <w:rPr>
+      <w:rFonts w:ascii="Times New Roman" w:eastAsia="Times New Roman" w:hAnsi="Times New Roman" w:cs="Times New Roman"/>
+      <w:kern w:val="0"/>
+      <w14:ligatures w14:val="none"/>
+    </w:rPr>
+  </w:style>
+  <w:style w:type="character" w:customStyle="1" w:styleId="text-sm">
+    <w:name w:val="text-sm"/>
+    <w:basedOn w:val="DefaultParagraphFont"/>
+    <w:rsid w:val="00CD3A99"/>
+  </w:style>
 </w:styles>
 </file>
 

</xml_diff>